<commit_message>
DLAD word source document TOC link issues fix
</commit_message>
<xml_diff>
--- a/DLAD/DEVELOPMENT/msword/DLAD-PART-11.docx
+++ b/DLAD/DEVELOPMENT/msword/DLAD-PART-11.docx
@@ -43,7 +43,25 @@
           <w:sz w:val="24"/>
           <w:szCs w:val="24"/>
         </w:rPr>
-        <w:t>(Revised June 12, 2020 through PROCLTR 2020-13)</w:t>
+        <w:t xml:space="preserve">(Revised June 12, </w:t>
+      </w:r>
+      <w:proofErr w:type="gramStart"/>
+      <w:r>
+        <w:rPr>
+          <w:i/>
+          <w:sz w:val="24"/>
+          <w:szCs w:val="24"/>
+        </w:rPr>
+        <w:t>2020</w:t>
+      </w:r>
+      <w:proofErr w:type="gramEnd"/>
+      <w:r>
+        <w:rPr>
+          <w:i/>
+          <w:sz w:val="24"/>
+          <w:szCs w:val="24"/>
+        </w:rPr>
+        <w:t xml:space="preserve"> through PROCLTR 2020-13)</w:t>
       </w:r>
     </w:p>
     <w:p>
@@ -447,7 +465,14 @@
             <w:sz w:val="24"/>
             <w:szCs w:val="24"/>
           </w:rPr>
-          <w:t>11.401</w:t>
+          <w:t>11.40</w:t>
+        </w:r>
+        <w:r>
+          <w:rPr>
+            <w:sz w:val="24"/>
+            <w:szCs w:val="24"/>
+          </w:rPr>
+          <w:t>1</w:t>
         </w:r>
       </w:hyperlink>
       <w:r>
@@ -473,13 +498,16 @@
           <w:szCs w:val="24"/>
         </w:rPr>
       </w:pPr>
-      <w:r>
-        <w:rPr>
-          <w:sz w:val="24"/>
-          <w:szCs w:val="24"/>
-        </w:rPr>
-        <w:t>11.402</w:t>
-      </w:r>
+      <w:hyperlink w:anchor="P11_402_90" w:history="1">
+        <w:r>
+          <w:rPr>
+            <w:rStyle w:val="Hyperlink"/>
+            <w:sz w:val="24"/>
+            <w:szCs w:val="24"/>
+          </w:rPr>
+          <w:t>11.402</w:t>
+        </w:r>
+      </w:hyperlink>
       <w:r>
         <w:rPr>
           <w:sz w:val="24"/>
@@ -826,7 +854,23 @@
           <w:szCs w:val="24"/>
         </w:rPr>
         <w:tab/>
-        <w:t>Procurement note.</w:t>
+        <w:t xml:space="preserve">Procurement </w:t>
+      </w:r>
+      <w:proofErr w:type="gramStart"/>
+      <w:r>
+        <w:rPr>
+          <w:sz w:val="24"/>
+          <w:szCs w:val="24"/>
+        </w:rPr>
+        <w:t>note</w:t>
+      </w:r>
+      <w:proofErr w:type="gramEnd"/>
+      <w:r>
+        <w:rPr>
+          <w:sz w:val="24"/>
+          <w:szCs w:val="24"/>
+        </w:rPr>
+        <w:t>.</w:t>
       </w:r>
     </w:p>
     <w:p>
@@ -933,7 +977,25 @@
           <w:sz w:val="24"/>
           <w:szCs w:val="24"/>
         </w:rPr>
-        <w:t>(Revised September 9, 2016 through PROCLTR 2016-09)</w:t>
+        <w:t xml:space="preserve">(Revised September 9, </w:t>
+      </w:r>
+      <w:proofErr w:type="gramStart"/>
+      <w:r>
+        <w:rPr>
+          <w:i/>
+          <w:sz w:val="24"/>
+          <w:szCs w:val="24"/>
+        </w:rPr>
+        <w:t>2016</w:t>
+      </w:r>
+      <w:proofErr w:type="gramEnd"/>
+      <w:r>
+        <w:rPr>
+          <w:i/>
+          <w:sz w:val="24"/>
+          <w:szCs w:val="24"/>
+        </w:rPr>
+        <w:t xml:space="preserve"> through PROCLTR 2016-09)</w:t>
       </w:r>
     </w:p>
     <w:p>
@@ -999,7 +1061,25 @@
           <w:sz w:val="24"/>
           <w:szCs w:val="24"/>
         </w:rPr>
-        <w:t>(Revised September 9, 2016 through PROCLTR 2016-09)</w:t>
+        <w:t xml:space="preserve">(Revised September 9, </w:t>
+      </w:r>
+      <w:proofErr w:type="gramStart"/>
+      <w:r>
+        <w:rPr>
+          <w:i/>
+          <w:sz w:val="24"/>
+          <w:szCs w:val="24"/>
+        </w:rPr>
+        <w:t>2016</w:t>
+      </w:r>
+      <w:proofErr w:type="gramEnd"/>
+      <w:r>
+        <w:rPr>
+          <w:i/>
+          <w:sz w:val="24"/>
+          <w:szCs w:val="24"/>
+        </w:rPr>
+        <w:t xml:space="preserve"> through PROCLTR 2016-09)</w:t>
       </w:r>
     </w:p>
     <w:p>
@@ -1035,6 +1115,7 @@
         <w:rPr>
           <w:szCs w:val="24"/>
         </w:rPr>
+        <w:lastRenderedPageBreak/>
         <w:t>(a) The product data specialist shall attach applicable GSA Index of Federal Specifications, Standards, and Commercial Item Descriptions to the Document Management System in EBS. The product data specialist shall attach the EBS document to the Material Master. ASSIST is linked to the Document Management System in EBS. The product specialist shall attach the EBS document to the Material Master. The procurement item description (PID) in the solicitation automatically references the technical documents.</w:t>
       </w:r>
     </w:p>
@@ -1135,7 +1216,25 @@
           <w:sz w:val="24"/>
           <w:szCs w:val="24"/>
         </w:rPr>
-        <w:t>(Revised December 16, 2016 through PROCLTR 2017-03)</w:t>
+        <w:t xml:space="preserve">(Revised December 16, </w:t>
+      </w:r>
+      <w:proofErr w:type="gramStart"/>
+      <w:r>
+        <w:rPr>
+          <w:i/>
+          <w:sz w:val="24"/>
+          <w:szCs w:val="24"/>
+        </w:rPr>
+        <w:t>2016</w:t>
+      </w:r>
+      <w:proofErr w:type="gramEnd"/>
+      <w:r>
+        <w:rPr>
+          <w:i/>
+          <w:sz w:val="24"/>
+          <w:szCs w:val="24"/>
+        </w:rPr>
+        <w:t xml:space="preserve"> through PROCLTR 2017-03)</w:t>
       </w:r>
     </w:p>
     <w:p>
@@ -1314,7 +1413,25 @@
           <w:sz w:val="24"/>
           <w:szCs w:val="24"/>
         </w:rPr>
-        <w:t>The material conforms to the revision letter/number, if any is cited.  Yes __ No __ Unknown __</w:t>
+        <w:t>The material conforms to the revision letter/</w:t>
+      </w:r>
+      <w:proofErr w:type="gramStart"/>
+      <w:r>
+        <w:rPr>
+          <w:rFonts w:ascii="Times New Roman" w:hAnsi="Times New Roman"/>
+          <w:sz w:val="24"/>
+          <w:szCs w:val="24"/>
+        </w:rPr>
+        <w:t>number, if</w:t>
+      </w:r>
+      <w:proofErr w:type="gramEnd"/>
+      <w:r>
+        <w:rPr>
+          <w:rFonts w:ascii="Times New Roman" w:hAnsi="Times New Roman"/>
+          <w:sz w:val="24"/>
+          <w:szCs w:val="24"/>
+        </w:rPr>
+        <w:t xml:space="preserve"> any is cited.  Yes __ No __ Unknown __</w:t>
       </w:r>
     </w:p>
     <w:p>
@@ -1432,7 +1549,25 @@
           <w:sz w:val="24"/>
           <w:szCs w:val="24"/>
         </w:rPr>
-        <w:t>If yes, the offeror purchased the material from a Government selling agency or other source</w:t>
+        <w:t xml:space="preserve">If yes, the offeror purchased the material from a </w:t>
+      </w:r>
+      <w:proofErr w:type="gramStart"/>
+      <w:r>
+        <w:rPr>
+          <w:rFonts w:ascii="Times New Roman" w:hAnsi="Times New Roman"/>
+          <w:sz w:val="24"/>
+          <w:szCs w:val="24"/>
+        </w:rPr>
+        <w:t>Government</w:t>
+      </w:r>
+      <w:proofErr w:type="gramEnd"/>
+      <w:r>
+        <w:rPr>
+          <w:rFonts w:ascii="Times New Roman" w:hAnsi="Times New Roman"/>
+          <w:sz w:val="24"/>
+          <w:szCs w:val="24"/>
+        </w:rPr>
+        <w:t xml:space="preserve"> selling agency or other source</w:t>
       </w:r>
       <w:r>
         <w:rPr>
@@ -1540,6 +1675,7 @@
           <w:sz w:val="24"/>
           <w:szCs w:val="24"/>
         </w:rPr>
+        <w:lastRenderedPageBreak/>
         <w:t>Other Source: __________________________________________________________________</w:t>
       </w:r>
     </w:p>
@@ -1610,7 +1746,23 @@
           <w:sz w:val="24"/>
           <w:szCs w:val="24"/>
         </w:rPr>
-        <w:t>If Yes, the offeror must provide the name of the company that performed the alteration or modification and attach or forward to the contracting officer a complete description of the alterations or modifications.</w:t>
+        <w:t xml:space="preserve">If </w:t>
+      </w:r>
+      <w:proofErr w:type="gramStart"/>
+      <w:r>
+        <w:rPr>
+          <w:sz w:val="24"/>
+          <w:szCs w:val="24"/>
+        </w:rPr>
+        <w:t>Yes</w:t>
+      </w:r>
+      <w:proofErr w:type="gramEnd"/>
+      <w:r>
+        <w:rPr>
+          <w:sz w:val="24"/>
+          <w:szCs w:val="24"/>
+        </w:rPr>
+        <w:t>, the offeror must provide the name of the company that performed the alteration or modification and attach or forward to the contracting officer a complete description of the alterations or modifications.</w:t>
       </w:r>
     </w:p>
     <w:p>
@@ -1642,7 +1794,39 @@
           <w:sz w:val="24"/>
           <w:szCs w:val="24"/>
         </w:rPr>
-        <w:t>If Yes, (i) the price offered includes the cost of reconditioning /refurbishment. Yes __ No __; and (ii) the offeror must provide information on the company that reconditioned the material with the certifications and attach or forward to the contracting officer a complete description of any work done or to be done, including the components to be replaced and the applicable rebuild standard.</w:t>
+        <w:t xml:space="preserve">If </w:t>
+      </w:r>
+      <w:proofErr w:type="gramStart"/>
+      <w:r>
+        <w:rPr>
+          <w:sz w:val="24"/>
+          <w:szCs w:val="24"/>
+        </w:rPr>
+        <w:t>Yes</w:t>
+      </w:r>
+      <w:proofErr w:type="gramEnd"/>
+      <w:r>
+        <w:rPr>
+          <w:sz w:val="24"/>
+          <w:szCs w:val="24"/>
+        </w:rPr>
+        <w:t>, (</w:t>
+      </w:r>
+      <w:proofErr w:type="spellStart"/>
+      <w:r>
+        <w:rPr>
+          <w:sz w:val="24"/>
+          <w:szCs w:val="24"/>
+        </w:rPr>
+        <w:t>i</w:t>
+      </w:r>
+      <w:proofErr w:type="spellEnd"/>
+      <w:r>
+        <w:rPr>
+          <w:sz w:val="24"/>
+          <w:szCs w:val="24"/>
+        </w:rPr>
+        <w:t>) the price offered includes the cost of reconditioning /refurbishment. Yes __ No __; and (ii) the offeror must provide information on the company that reconditioned the material with the certifications and attach or forward to the contracting officer a complete description of any work done or to be done, including the components to be replaced and the applicable rebuild standard.</w:t>
       </w:r>
     </w:p>
     <w:p>
@@ -1678,7 +1862,43 @@
           <w:sz w:val="24"/>
           <w:szCs w:val="24"/>
         </w:rPr>
-        <w:t>If Yes, (i) the price includes replace</w:t>
+        <w:t xml:space="preserve">If </w:t>
+      </w:r>
+      <w:proofErr w:type="gramStart"/>
+      <w:r>
+        <w:rPr>
+          <w:rFonts w:ascii="Times New Roman" w:hAnsi="Times New Roman"/>
+          <w:sz w:val="24"/>
+          <w:szCs w:val="24"/>
+        </w:rPr>
+        <w:t>Yes</w:t>
+      </w:r>
+      <w:proofErr w:type="gramEnd"/>
+      <w:r>
+        <w:rPr>
+          <w:rFonts w:ascii="Times New Roman" w:hAnsi="Times New Roman"/>
+          <w:sz w:val="24"/>
+          <w:szCs w:val="24"/>
+        </w:rPr>
+        <w:t>, (</w:t>
+      </w:r>
+      <w:proofErr w:type="spellStart"/>
+      <w:r>
+        <w:rPr>
+          <w:rFonts w:ascii="Times New Roman" w:hAnsi="Times New Roman"/>
+          <w:sz w:val="24"/>
+          <w:szCs w:val="24"/>
+        </w:rPr>
+        <w:t>i</w:t>
+      </w:r>
+      <w:proofErr w:type="spellEnd"/>
+      <w:r>
+        <w:rPr>
+          <w:rFonts w:ascii="Times New Roman" w:hAnsi="Times New Roman"/>
+          <w:sz w:val="24"/>
+          <w:szCs w:val="24"/>
+        </w:rPr>
+        <w:t>) the price includes replace</w:t>
       </w:r>
       <w:r>
         <w:rPr>
@@ -1730,7 +1950,25 @@
           <w:sz w:val="24"/>
           <w:szCs w:val="24"/>
         </w:rPr>
-        <w:t>If Yes, the offeror must state below all information contained thereon, or forward a copy or facsimile of the data pl</w:t>
+        <w:t xml:space="preserve">If </w:t>
+      </w:r>
+      <w:proofErr w:type="gramStart"/>
+      <w:r>
+        <w:rPr>
+          <w:rFonts w:ascii="Times New Roman" w:hAnsi="Times New Roman"/>
+          <w:sz w:val="24"/>
+          <w:szCs w:val="24"/>
+        </w:rPr>
+        <w:t>Yes</w:t>
+      </w:r>
+      <w:proofErr w:type="gramEnd"/>
+      <w:r>
+        <w:rPr>
+          <w:rFonts w:ascii="Times New Roman" w:hAnsi="Times New Roman"/>
+          <w:sz w:val="24"/>
+          <w:szCs w:val="24"/>
+        </w:rPr>
+        <w:t>, the offeror must state below all information contained thereon, or forward a copy or facsimile of the data pl</w:t>
       </w:r>
       <w:r>
         <w:rPr>
@@ -2048,7 +2286,43 @@
           <w:sz w:val="24"/>
           <w:szCs w:val="24"/>
         </w:rPr>
-        <w:t>If Yes, (i) the material being offered is from the same original Government contract number as that provided previously.  Yes __ No __; and (ii) state below the Government Agency and contract number under which the material was previously provided:</w:t>
+        <w:t xml:space="preserve">If </w:t>
+      </w:r>
+      <w:proofErr w:type="gramStart"/>
+      <w:r>
+        <w:rPr>
+          <w:rFonts w:ascii="Times New Roman" w:hAnsi="Times New Roman"/>
+          <w:sz w:val="24"/>
+          <w:szCs w:val="24"/>
+        </w:rPr>
+        <w:t>Yes</w:t>
+      </w:r>
+      <w:proofErr w:type="gramEnd"/>
+      <w:r>
+        <w:rPr>
+          <w:rFonts w:ascii="Times New Roman" w:hAnsi="Times New Roman"/>
+          <w:sz w:val="24"/>
+          <w:szCs w:val="24"/>
+        </w:rPr>
+        <w:t>, (</w:t>
+      </w:r>
+      <w:proofErr w:type="spellStart"/>
+      <w:r>
+        <w:rPr>
+          <w:rFonts w:ascii="Times New Roman" w:hAnsi="Times New Roman"/>
+          <w:sz w:val="24"/>
+          <w:szCs w:val="24"/>
+        </w:rPr>
+        <w:t>i</w:t>
+      </w:r>
+      <w:proofErr w:type="spellEnd"/>
+      <w:r>
+        <w:rPr>
+          <w:rFonts w:ascii="Times New Roman" w:hAnsi="Times New Roman"/>
+          <w:sz w:val="24"/>
+          <w:szCs w:val="24"/>
+        </w:rPr>
+        <w:t>) the material being offered is from the same original Government contract number as that provided previously.  Yes __ No __; and (ii) state below the Government Agency and contract number under which the material was previously provided:</w:t>
       </w:r>
     </w:p>
     <w:p>
@@ -2120,7 +2394,61 @@
           <w:sz w:val="24"/>
           <w:szCs w:val="24"/>
         </w:rPr>
-        <w:t>If Yes, (i) the specification/drawing is in the possession of the offeror. Yes __ No __; and (ii) the offeror has stated the applicable information below, or forwarded a copy or facsimile to the contracting officer. Yes __ No __</w:t>
+        <w:t xml:space="preserve">If </w:t>
+      </w:r>
+      <w:proofErr w:type="gramStart"/>
+      <w:r>
+        <w:rPr>
+          <w:rFonts w:ascii="Times New Roman" w:hAnsi="Times New Roman"/>
+          <w:sz w:val="24"/>
+          <w:szCs w:val="24"/>
+        </w:rPr>
+        <w:t>Yes</w:t>
+      </w:r>
+      <w:proofErr w:type="gramEnd"/>
+      <w:r>
+        <w:rPr>
+          <w:rFonts w:ascii="Times New Roman" w:hAnsi="Times New Roman"/>
+          <w:sz w:val="24"/>
+          <w:szCs w:val="24"/>
+        </w:rPr>
+        <w:t>, (</w:t>
+      </w:r>
+      <w:proofErr w:type="spellStart"/>
+      <w:r>
+        <w:rPr>
+          <w:rFonts w:ascii="Times New Roman" w:hAnsi="Times New Roman"/>
+          <w:sz w:val="24"/>
+          <w:szCs w:val="24"/>
+        </w:rPr>
+        <w:t>i</w:t>
+      </w:r>
+      <w:proofErr w:type="spellEnd"/>
+      <w:r>
+        <w:rPr>
+          <w:rFonts w:ascii="Times New Roman" w:hAnsi="Times New Roman"/>
+          <w:sz w:val="24"/>
+          <w:szCs w:val="24"/>
+        </w:rPr>
+        <w:t xml:space="preserve">) the specification/drawing is in the possession of the offeror. Yes __ No __; and (ii) the offeror has stated the applicable information </w:t>
+      </w:r>
+      <w:proofErr w:type="gramStart"/>
+      <w:r>
+        <w:rPr>
+          <w:rFonts w:ascii="Times New Roman" w:hAnsi="Times New Roman"/>
+          <w:sz w:val="24"/>
+          <w:szCs w:val="24"/>
+        </w:rPr>
+        <w:t>below, or</w:t>
+      </w:r>
+      <w:proofErr w:type="gramEnd"/>
+      <w:r>
+        <w:rPr>
+          <w:rFonts w:ascii="Times New Roman" w:hAnsi="Times New Roman"/>
+          <w:sz w:val="24"/>
+          <w:szCs w:val="24"/>
+        </w:rPr>
+        <w:t xml:space="preserve"> forwarded a copy or facsimile to the contracting officer. Yes __ No __</w:t>
       </w:r>
     </w:p>
     <w:p>
@@ -2138,6 +2466,7 @@
           <w:sz w:val="24"/>
           <w:szCs w:val="24"/>
         </w:rPr>
+        <w:lastRenderedPageBreak/>
         <w:t>Specification/Drawing Number _____________________________________________________</w:t>
       </w:r>
     </w:p>
@@ -2210,7 +2539,43 @@
           <w:sz w:val="24"/>
           <w:szCs w:val="24"/>
         </w:rPr>
-        <w:t>If Yes, (i) material has been re-preserved. Yes __ No __; (ii) material has been repackaged.</w:t>
+        <w:t xml:space="preserve">If </w:t>
+      </w:r>
+      <w:proofErr w:type="gramStart"/>
+      <w:r>
+        <w:rPr>
+          <w:rFonts w:ascii="Times New Roman" w:hAnsi="Times New Roman"/>
+          <w:sz w:val="24"/>
+          <w:szCs w:val="24"/>
+        </w:rPr>
+        <w:t>Yes</w:t>
+      </w:r>
+      <w:proofErr w:type="gramEnd"/>
+      <w:r>
+        <w:rPr>
+          <w:rFonts w:ascii="Times New Roman" w:hAnsi="Times New Roman"/>
+          <w:sz w:val="24"/>
+          <w:szCs w:val="24"/>
+        </w:rPr>
+        <w:t>, (</w:t>
+      </w:r>
+      <w:proofErr w:type="spellStart"/>
+      <w:r>
+        <w:rPr>
+          <w:rFonts w:ascii="Times New Roman" w:hAnsi="Times New Roman"/>
+          <w:sz w:val="24"/>
+          <w:szCs w:val="24"/>
+        </w:rPr>
+        <w:t>i</w:t>
+      </w:r>
+      <w:proofErr w:type="spellEnd"/>
+      <w:r>
+        <w:rPr>
+          <w:rFonts w:ascii="Times New Roman" w:hAnsi="Times New Roman"/>
+          <w:sz w:val="24"/>
+          <w:szCs w:val="24"/>
+        </w:rPr>
+        <w:t>) material has been re-preserved. Yes __ No __; (ii) material has been repackaged.</w:t>
       </w:r>
     </w:p>
     <w:p>
@@ -2228,7 +2593,25 @@
           <w:sz w:val="24"/>
           <w:szCs w:val="24"/>
         </w:rPr>
-        <w:t>Yes __ No __; (iii) percentage of material that has been inspected is ____%; and/or (iv) number of items inspected is _______; and (v) a written report was prepared. Yes __ No __; and if Yes, the offeror has attached the written report or forwarded it to the contracting officer. Yes__ No__</w:t>
+        <w:t xml:space="preserve">Yes __ No __; (iii) percentage of material that has been inspected is ____%; and/or (iv) number of items inspected is _______; and (v) a written report was prepared. Yes __ No __; and if </w:t>
+      </w:r>
+      <w:proofErr w:type="gramStart"/>
+      <w:r>
+        <w:rPr>
+          <w:rFonts w:ascii="Times New Roman" w:hAnsi="Times New Roman"/>
+          <w:sz w:val="24"/>
+          <w:szCs w:val="24"/>
+        </w:rPr>
+        <w:t>Yes</w:t>
+      </w:r>
+      <w:proofErr w:type="gramEnd"/>
+      <w:r>
+        <w:rPr>
+          <w:rFonts w:ascii="Times New Roman" w:hAnsi="Times New Roman"/>
+          <w:sz w:val="24"/>
+          <w:szCs w:val="24"/>
+        </w:rPr>
+        <w:t>, the offeror has attached the written report or forwarded it to the contracting officer. Yes__ No__</w:t>
       </w:r>
     </w:p>
     <w:p>
@@ -2280,23 +2663,23 @@
           <w:rFonts w:ascii="Times New Roman" w:hAnsi="Times New Roman" w:cs="Times New Roman"/>
           <w:color w:val="auto"/>
         </w:rPr>
-        <w:t>___ For national or local sales, conducted by sealed bid, spot bid or auction methods, a solicitation/Invitation For Bid and corresponding DLA Disposition Services Form 1427, Notice of Award, Statement and Release Document.</w:t>
-      </w:r>
-    </w:p>
-    <w:p>
-      <w:pPr>
-        <w:pStyle w:val="Default"/>
+        <w:t xml:space="preserve">___ For national or local sales, conducted by sealed bid, spot bid or auction methods, a solicitation/Invitation </w:t>
+      </w:r>
+      <w:proofErr w:type="gramStart"/>
+      <w:r>
         <w:rPr>
           <w:rFonts w:ascii="Times New Roman" w:hAnsi="Times New Roman" w:cs="Times New Roman"/>
           <w:color w:val="auto"/>
         </w:rPr>
-      </w:pPr>
+        <w:t>For</w:t>
+      </w:r>
+      <w:proofErr w:type="gramEnd"/>
       <w:r>
         <w:rPr>
           <w:rFonts w:ascii="Times New Roman" w:hAnsi="Times New Roman" w:cs="Times New Roman"/>
           <w:color w:val="auto"/>
         </w:rPr>
-        <w:t>___ For DLA Disposition Services Commercial Venture (CV) Sales, the shipment receipt/delivery pass document and invoices/receipts used by the original purchaser to resell the material.</w:t>
+        <w:t xml:space="preserve"> Bid and corresponding DLA Disposition Services Form 1427, Notice of Award, Statement and Release Document.</w:t>
       </w:r>
     </w:p>
     <w:p>
@@ -2312,7 +2695,7 @@
           <w:rFonts w:ascii="Times New Roman" w:hAnsi="Times New Roman" w:cs="Times New Roman"/>
           <w:color w:val="auto"/>
         </w:rPr>
-        <w:t>___ When the above documents are not available, or if they do not identify the specific NSN being acquired, a copy or facsimile of all original package markings and data, including NSN, commercial and Government entity (CAGE) code and part number, and original contract number. (This information has already been provided in paragraph (c)(6) of this clause. Yes __ No __.)</w:t>
+        <w:t>___ For DLA Disposition Services Commercial Venture (CV) Sales, the shipment receipt/delivery pass document and invoices/receipts used by the original purchaser to resell the material.</w:t>
       </w:r>
     </w:p>
     <w:p>
@@ -2328,7 +2711,7 @@
           <w:rFonts w:ascii="Times New Roman" w:hAnsi="Times New Roman" w:cs="Times New Roman"/>
           <w:color w:val="auto"/>
         </w:rPr>
-        <w:t>___ When none of the above are available, other information to demonstrate that the offered material was previously owned by the Government. Describe and/or attach.</w:t>
+        <w:t>___ When the above documents are not available, or if they do not identify the specific NSN being acquired, a copy or facsimile of all original package markings and data, including NSN, commercial and Government entity (CAGE) code and part number, and original contract number. (This information has already been provided in paragraph (c)(6) of this clause. Yes __ No __.)</w:t>
       </w:r>
     </w:p>
     <w:p>
@@ -2344,30 +2727,70 @@
           <w:rFonts w:ascii="Times New Roman" w:hAnsi="Times New Roman" w:cs="Times New Roman"/>
           <w:color w:val="auto"/>
         </w:rPr>
-        <w:t>This only applies to offers of Government surplus material. Offers of commercial surplus, manufacturer’s overruns, residual inventory resulting from terminated Government</w:t>
-      </w:r>
-      <w:r>
+        <w:t>___ When none of the above are available, other information to demonstrate that the offered material was previously owned by the Government. Describe and/or attach.</w:t>
+      </w:r>
+    </w:p>
+    <w:p>
+      <w:pPr>
+        <w:pStyle w:val="Default"/>
         <w:rPr>
           <w:rFonts w:ascii="Times New Roman" w:hAnsi="Times New Roman" w:cs="Times New Roman"/>
           <w:color w:val="auto"/>
         </w:rPr>
-        <w:t xml:space="preserve"> contracts, and any other material that meets the technical requirements in the solicitation but was not previously owned by the Government will be evaluated in accordance with the DLAD procurement note L04, Offers for Part Numbered Items.</w:t>
-      </w:r>
-    </w:p>
-    <w:p>
-      <w:pPr>
-        <w:pStyle w:val="Default"/>
+      </w:pPr>
+      <w:r>
         <w:rPr>
           <w:rFonts w:ascii="Times New Roman" w:hAnsi="Times New Roman" w:cs="Times New Roman"/>
           <w:color w:val="auto"/>
         </w:rPr>
-      </w:pPr>
+        <w:t>This only applies to offers of Government surplus material. Offers of commercial surplus, manufacturer’s overruns, residual inventory resulting from terminated Government</w:t>
+      </w:r>
       <w:r>
         <w:rPr>
           <w:rFonts w:ascii="Times New Roman" w:hAnsi="Times New Roman" w:cs="Times New Roman"/>
           <w:color w:val="auto"/>
         </w:rPr>
-        <w:t>If requested by the contracting officer, the offeror shall furnish sample units, in the number specified, to the contracting officer or to another location specified by the contracting officer, within 10 days after the contracting officer's request. The samples will be furnished at no cost to the Government. All such samples not destroyed in evaluation will be returned at the offeror's expense. The samples will be evaluated for form, fit, and function with subassembly, assembly, or equipment with which the items are to be used. End items furnished under any contract award to the offeror furnishing the samples can include the returned samples, and all acceptable end items will have a configuration identical to the samples. If specific tests of the samples' performance are made by the Government, the offeror will be furnished the results of such tests prior to a contract being entered into. In addition to any other inspection examinations and tests required by the contract, the performance of the end items will be required to be as good as that of the samples submitted.</w:t>
+        <w:t xml:space="preserve"> contracts, and any other material that meets the technical requirements in the solicitation but was not previously owned by the Government will be evaluated in accordance with the DLAD procurement note L04, Offers for Part Numbered Items.</w:t>
+      </w:r>
+    </w:p>
+    <w:p>
+      <w:pPr>
+        <w:pStyle w:val="Default"/>
+        <w:rPr>
+          <w:rFonts w:ascii="Times New Roman" w:hAnsi="Times New Roman" w:cs="Times New Roman"/>
+          <w:color w:val="auto"/>
+        </w:rPr>
+      </w:pPr>
+      <w:r>
+        <w:rPr>
+          <w:rFonts w:ascii="Times New Roman" w:hAnsi="Times New Roman" w:cs="Times New Roman"/>
+          <w:color w:val="auto"/>
+        </w:rPr>
+        <w:t xml:space="preserve">If requested by the contracting officer, the offeror shall furnish sample units, in the number specified, to the contracting officer or to another location specified by the contracting officer, within 10 days after the contracting officer's request. The samples will be furnished at no cost to the Government. All such samples not destroyed in evaluation will be returned at the offeror's expense. The samples will be evaluated for form, fit, and function with subassembly, assembly, or equipment with which the items are to be used. End items furnished under any contract award to the offeror furnishing the samples can include the returned samples, and all acceptable end items will have a configuration identical to the samples. If specific tests of the samples' performance are made by the Government, the offeror will be furnished the results of such tests prior to a contract being </w:t>
+      </w:r>
+      <w:proofErr w:type="gramStart"/>
+      <w:r>
+        <w:rPr>
+          <w:rFonts w:ascii="Times New Roman" w:hAnsi="Times New Roman" w:cs="Times New Roman"/>
+          <w:color w:val="auto"/>
+        </w:rPr>
+        <w:t>entered into</w:t>
+      </w:r>
+      <w:proofErr w:type="gramEnd"/>
+      <w:r>
+        <w:rPr>
+          <w:rFonts w:ascii="Times New Roman" w:hAnsi="Times New Roman" w:cs="Times New Roman"/>
+          <w:color w:val="auto"/>
+        </w:rPr>
+        <w:t xml:space="preserve">. In addition to any other inspection examinations and tests </w:t>
+      </w:r>
+      <w:r>
+        <w:rPr>
+          <w:rFonts w:ascii="Times New Roman" w:hAnsi="Times New Roman" w:cs="Times New Roman"/>
+          <w:color w:val="auto"/>
+        </w:rPr>
+        <w:lastRenderedPageBreak/>
+        <w:t>required by the contract, the performance of the end items will be required to be as good as that of the samples submitted.</w:t>
       </w:r>
     </w:p>
     <w:p>
@@ -2385,7 +2808,25 @@
           <w:sz w:val="24"/>
           <w:szCs w:val="24"/>
         </w:rPr>
-        <w:t>In the event of award, the contractor will be responsible for providing material that is in full compliance with all requirements in the contract or order. The surplus material to be furnished must meet the requirements of the current contract or order, whether or not the material met Government requirements in existence at the time the material was initially manufactured or sold to the Government. If higher-level contract quality requirements apply to the material being acquired, those requirements do not apply to surplus material furnished under this contract.</w:t>
+        <w:t xml:space="preserve">In the event of award, the contractor will be responsible for providing material that is in full compliance with all requirements in the contract or order. The surplus material to be furnished must meet the requirements of the current contract or order, </w:t>
+      </w:r>
+      <w:proofErr w:type="gramStart"/>
+      <w:r>
+        <w:rPr>
+          <w:rFonts w:ascii="Times New Roman" w:hAnsi="Times New Roman"/>
+          <w:sz w:val="24"/>
+          <w:szCs w:val="24"/>
+        </w:rPr>
+        <w:t>whether or not</w:t>
+      </w:r>
+      <w:proofErr w:type="gramEnd"/>
+      <w:r>
+        <w:rPr>
+          <w:rFonts w:ascii="Times New Roman" w:hAnsi="Times New Roman"/>
+          <w:sz w:val="24"/>
+          <w:szCs w:val="24"/>
+        </w:rPr>
+        <w:t xml:space="preserve"> the material met Government requirements in existence at the time the material was initially manufactured or sold to the Government. If higher-level contract quality requirements apply to the material being acquired, those requirements do not apply to surplus material furnished under this contract.</w:t>
       </w:r>
     </w:p>
     <w:p>
@@ -2552,7 +2993,23 @@
           <w:sz w:val="24"/>
           <w:szCs w:val="24"/>
         </w:rPr>
-        <w:t xml:space="preserve">(2) The contracting officer shall evaluate offers for unused former Government surplus property. If additional information is required to make a determination of acceptability, the contracting officer shall allow the offeror 24 hours to submit the additional documentation. </w:t>
+        <w:t xml:space="preserve">(2) The contracting officer shall evaluate offers for unused former Government surplus property. If additional information is required to </w:t>
+      </w:r>
+      <w:proofErr w:type="gramStart"/>
+      <w:r>
+        <w:rPr>
+          <w:sz w:val="24"/>
+          <w:szCs w:val="24"/>
+        </w:rPr>
+        <w:t>make a determination</w:t>
+      </w:r>
+      <w:proofErr w:type="gramEnd"/>
+      <w:r>
+        <w:rPr>
+          <w:sz w:val="24"/>
+          <w:szCs w:val="24"/>
+        </w:rPr>
+        <w:t xml:space="preserve"> of acceptability, the contracting officer shall allow the offeror 24 hours to submit the additional documentation. </w:t>
       </w:r>
       <w:r>
         <w:rPr>
@@ -2609,7 +3066,21 @@
         <w:rPr>
           <w:szCs w:val="24"/>
         </w:rPr>
-        <w:t xml:space="preserve"> for part numbered items may be other than exactly stated in the PID due to a variety of reasons such as administrative changes, engineering changes, reverse engineering, obsolescence or manufacturing enhancements. Contracting officers shall coordinate with product specialists for the review of an offer other than exact product. The product specialist will update the Material Master in accordance with any change to part number. Solicitations and contracts shall include procurement note C01 when procuring part-numbered items.</w:t>
+        <w:t xml:space="preserve"> for part numbered items may be other than exactly stated in the PID due to a variety of reasons such as administrative changes, engineering changes, reverse engineering, </w:t>
+      </w:r>
+      <w:proofErr w:type="gramStart"/>
+      <w:r>
+        <w:rPr>
+          <w:szCs w:val="24"/>
+        </w:rPr>
+        <w:t>obsolescence</w:t>
+      </w:r>
+      <w:proofErr w:type="gramEnd"/>
+      <w:r>
+        <w:rPr>
+          <w:szCs w:val="24"/>
+        </w:rPr>
+        <w:t xml:space="preserve"> or manufacturing enhancements. Contracting officers shall coordinate with product specialists for the review of an offer other than exact product. The product specialist will update the Material Master in accordance with any change to part number. Solicitations and contracts shall include procurement note C01 when procuring part-numbered items.</w:t>
       </w:r>
     </w:p>
     <w:p>
@@ -2680,6 +3151,7 @@
         <w:rPr>
           <w:szCs w:val="24"/>
         </w:rPr>
+        <w:lastRenderedPageBreak/>
         <w:t>(b) Solicitations shall include procurement notes L04 and M06 when items are identified in the item description only by the name of an approved source (CAGE code), a part number, and a brief description.</w:t>
       </w:r>
     </w:p>
@@ -3180,8 +3652,17 @@
           <w:szCs w:val="24"/>
           <w:lang w:val="en"/>
         </w:rPr>
-        <w:t>(1) An approved source offering its part number cited in the item description;</w:t>
-      </w:r>
+        <w:t xml:space="preserve">(1) An approved source offering its part number cited in the item </w:t>
+      </w:r>
+      <w:proofErr w:type="gramStart"/>
+      <w:r>
+        <w:rPr>
+          <w:szCs w:val="24"/>
+          <w:lang w:val="en"/>
+        </w:rPr>
+        <w:t>description;</w:t>
+      </w:r>
+      <w:proofErr w:type="gramEnd"/>
     </w:p>
     <w:p>
       <w:pPr>
@@ -3195,8 +3676,17 @@
           <w:szCs w:val="24"/>
           <w:lang w:val="en"/>
         </w:rPr>
-        <w:t>(2) A dealer/distributor offering the product of an approved source and part number cited in the item description;</w:t>
-      </w:r>
+        <w:t xml:space="preserve">(2) A dealer/distributor offering the product of an approved source and part number cited in the item </w:t>
+      </w:r>
+      <w:proofErr w:type="gramStart"/>
+      <w:r>
+        <w:rPr>
+          <w:szCs w:val="24"/>
+          <w:lang w:val="en"/>
+        </w:rPr>
+        <w:t>description;</w:t>
+      </w:r>
+      <w:proofErr w:type="gramEnd"/>
     </w:p>
     <w:p>
       <w:pPr>
@@ -3277,8 +3767,33 @@
           <w:szCs w:val="24"/>
           <w:lang w:val="en"/>
         </w:rPr>
-        <w:t>(i) An offeror who manufactures the item for an approved source cited in the item description, but does not have authorization from the approved source to identify it as the approved source part number, and sell the item directly to the Government;</w:t>
-      </w:r>
+        <w:t>(</w:t>
+      </w:r>
+      <w:proofErr w:type="spellStart"/>
+      <w:r>
+        <w:rPr>
+          <w:szCs w:val="24"/>
+          <w:lang w:val="en"/>
+        </w:rPr>
+        <w:t>i</w:t>
+      </w:r>
+      <w:proofErr w:type="spellEnd"/>
+      <w:r>
+        <w:rPr>
+          <w:szCs w:val="24"/>
+          <w:lang w:val="en"/>
+        </w:rPr>
+        <w:t xml:space="preserve">) An offeror who manufactures the item for an approved source cited in the item description, but does not have authorization from the approved source to identify it as the approved source part number, and sell the item directly to the </w:t>
+      </w:r>
+      <w:proofErr w:type="gramStart"/>
+      <w:r>
+        <w:rPr>
+          <w:szCs w:val="24"/>
+          <w:lang w:val="en"/>
+        </w:rPr>
+        <w:t>Government;</w:t>
+      </w:r>
+      <w:proofErr w:type="gramEnd"/>
     </w:p>
     <w:p>
       <w:pPr>
@@ -3292,8 +3807,33 @@
           <w:szCs w:val="24"/>
           <w:lang w:val="en"/>
         </w:rPr>
-        <w:t>(ii) A dealer/distributor offering the product of a manufacturer that meets the description in (i) above;</w:t>
-      </w:r>
+        <w:t>(ii) A dealer/distributor offering the product of a manufacturer that meets the description in (</w:t>
+      </w:r>
+      <w:proofErr w:type="spellStart"/>
+      <w:r>
+        <w:rPr>
+          <w:szCs w:val="24"/>
+          <w:lang w:val="en"/>
+        </w:rPr>
+        <w:t>i</w:t>
+      </w:r>
+      <w:proofErr w:type="spellEnd"/>
+      <w:r>
+        <w:rPr>
+          <w:szCs w:val="24"/>
+          <w:lang w:val="en"/>
+        </w:rPr>
+        <w:t xml:space="preserve">) </w:t>
+      </w:r>
+      <w:proofErr w:type="gramStart"/>
+      <w:r>
+        <w:rPr>
+          <w:szCs w:val="24"/>
+          <w:lang w:val="en"/>
+        </w:rPr>
+        <w:t>above;</w:t>
+      </w:r>
+      <w:proofErr w:type="gramEnd"/>
     </w:p>
     <w:p>
       <w:pPr>
@@ -3322,6 +3862,7 @@
           <w:szCs w:val="24"/>
           <w:lang w:val="en"/>
         </w:rPr>
+        <w:lastRenderedPageBreak/>
         <w:t>(iv) An offeror whose product does not meet the criteria of exact product, superseding product or previously approved product.</w:t>
       </w:r>
     </w:p>
@@ -3374,7 +3915,23 @@
           <w:szCs w:val="24"/>
           <w:lang w:val="en"/>
         </w:rPr>
-        <w:t>(e) The offeror must indicate that a previously-approved product is being offered if the product offered has previously been delivered to the Government or otherwise previously evaluated and approved.</w:t>
+        <w:t xml:space="preserve">(e) The offeror must indicate that a </w:t>
+      </w:r>
+      <w:proofErr w:type="gramStart"/>
+      <w:r>
+        <w:rPr>
+          <w:szCs w:val="24"/>
+          <w:lang w:val="en"/>
+        </w:rPr>
+        <w:t>previously-approved</w:t>
+      </w:r>
+      <w:proofErr w:type="gramEnd"/>
+      <w:r>
+        <w:rPr>
+          <w:szCs w:val="24"/>
+          <w:lang w:val="en"/>
+        </w:rPr>
+        <w:t xml:space="preserve"> product is being offered if the product offered has previously been delivered to the Government or otherwise previously evaluated and approved.</w:t>
       </w:r>
     </w:p>
     <w:p>
@@ -3498,13 +4055,29 @@
           <w:szCs w:val="24"/>
           <w:lang w:val="en"/>
         </w:rPr>
-        <w:t>(i) If offered item(s) are not in stock or not yet manufactured a copy of an original quotation from the approved source to the</w:t>
-      </w:r>
+        <w:t>(</w:t>
+      </w:r>
+      <w:proofErr w:type="spellStart"/>
       <w:r>
         <w:rPr>
           <w:szCs w:val="24"/>
           <w:lang w:val="en"/>
         </w:rPr>
+        <w:t>i</w:t>
+      </w:r>
+      <w:proofErr w:type="spellEnd"/>
+      <w:r>
+        <w:rPr>
+          <w:szCs w:val="24"/>
+          <w:lang w:val="en"/>
+        </w:rPr>
+        <w:t>) If offered item(s) are not in stock or not yet manufactured a copy of an original quotation from the approved source to the</w:t>
+      </w:r>
+      <w:r>
+        <w:rPr>
+          <w:szCs w:val="24"/>
+          <w:lang w:val="en"/>
+        </w:rPr>
         <w:t xml:space="preserve"> offeror identifying exact item cited in item description and a quantity sufficient to satisfy the solicitation requirement.</w:t>
       </w:r>
     </w:p>
@@ -3651,7 +4224,15 @@
           <w:szCs w:val="24"/>
           <w:lang w:val="en"/>
         </w:rPr>
-        <w:t>materials, performance, function, interchangeability, inspection or testing criteria, and other characteristics of the offered product. The contracting officer may also request drawings and other data covering the design, materials, etc., of the exact product cited in the item description if the Agency does not possess data sufficient to evaluate the alternate product. The data must be submitted within 10 days, or as otherwise specified, or the offer will not be considered.</w:t>
+        <w:t xml:space="preserve">materials, performance, function, interchangeability, inspection or testing criteria, and other characteristics of the offered product. The contracting officer may also request drawings and other data covering the design, materials, etc., of the exact product cited in the item description if the </w:t>
+      </w:r>
+      <w:r>
+        <w:rPr>
+          <w:szCs w:val="24"/>
+          <w:lang w:val="en"/>
+        </w:rPr>
+        <w:lastRenderedPageBreak/>
+        <w:t>Agency does not possess data sufficient to evaluate the alternate product. The data must be submitted within 10 days, or as otherwise specified, or the offer will not be considered.</w:t>
       </w:r>
     </w:p>
     <w:p>
@@ -4382,6 +4963,7 @@
           <w:sz w:val="24"/>
           <w:szCs w:val="24"/>
         </w:rPr>
+        <w:lastRenderedPageBreak/>
         <w:t>(5) For solicitation numbers beginning with SPRPA1:</w:t>
       </w:r>
     </w:p>
@@ -4779,8 +5361,18 @@
           <w:sz w:val="24"/>
           <w:szCs w:val="24"/>
         </w:rPr>
-        <w:t>(1) The solicitation is automated;</w:t>
-      </w:r>
+        <w:t xml:space="preserve">(1) The solicitation is </w:t>
+      </w:r>
+      <w:proofErr w:type="gramStart"/>
+      <w:r>
+        <w:rPr>
+          <w:rFonts w:ascii="Times New Roman" w:hAnsi="Times New Roman"/>
+          <w:sz w:val="24"/>
+          <w:szCs w:val="24"/>
+        </w:rPr>
+        <w:t>automated;</w:t>
+      </w:r>
+      <w:proofErr w:type="gramEnd"/>
     </w:p>
     <w:p>
       <w:pPr>
@@ -4918,6 +5510,7 @@
         </w:rPr>
         <w:t>). C</w:t>
       </w:r>
+      <w:proofErr w:type="spellStart"/>
       <w:r>
         <w:rPr>
           <w:rFonts w:eastAsia="Calibri"/>
@@ -4925,13 +5518,23 @@
           <w:szCs w:val="24"/>
           <w:lang w:val="x-none" w:eastAsia="x-none"/>
         </w:rPr>
-        <w:t xml:space="preserve">ontracting officers shall request </w:t>
-      </w:r>
+        <w:t>ontracting</w:t>
+      </w:r>
+      <w:proofErr w:type="spellEnd"/>
       <w:r>
         <w:rPr>
           <w:rFonts w:eastAsia="Calibri"/>
           <w:sz w:val="24"/>
           <w:szCs w:val="24"/>
+          <w:lang w:val="x-none" w:eastAsia="x-none"/>
+        </w:rPr>
+        <w:t xml:space="preserve"> officers shall request </w:t>
+      </w:r>
+      <w:r>
+        <w:rPr>
+          <w:rFonts w:eastAsia="Calibri"/>
+          <w:sz w:val="24"/>
+          <w:szCs w:val="24"/>
           <w:lang w:eastAsia="x-none"/>
         </w:rPr>
         <w:t xml:space="preserve">unredacted </w:t>
@@ -4964,6 +5567,7 @@
           <w:lang w:eastAsia="x-none"/>
         </w:rPr>
       </w:pPr>
+      <w:proofErr w:type="spellStart"/>
       <w:r>
         <w:rPr>
           <w:rFonts w:eastAsia="Calibri"/>
@@ -4971,7 +5575,17 @@
           <w:szCs w:val="24"/>
           <w:lang w:eastAsia="x-none"/>
         </w:rPr>
-        <w:t>Preaward traceability:</w:t>
+        <w:t>Preaward</w:t>
+      </w:r>
+      <w:proofErr w:type="spellEnd"/>
+      <w:r>
+        <w:rPr>
+          <w:rFonts w:eastAsia="Calibri"/>
+          <w:sz w:val="24"/>
+          <w:szCs w:val="24"/>
+          <w:lang w:eastAsia="x-none"/>
+        </w:rPr>
+        <w:t xml:space="preserve"> traceability:</w:t>
       </w:r>
     </w:p>
     <w:p>
@@ -4988,7 +5602,27 @@
           <w:szCs w:val="24"/>
           <w:lang w:val="x-none" w:eastAsia="x-none"/>
         </w:rPr>
-        <w:t>(i) The supplier has no past DLA history;</w:t>
+        <w:t>(</w:t>
+      </w:r>
+      <w:proofErr w:type="spellStart"/>
+      <w:r>
+        <w:rPr>
+          <w:rFonts w:eastAsia="Calibri"/>
+          <w:sz w:val="24"/>
+          <w:szCs w:val="24"/>
+          <w:lang w:val="x-none" w:eastAsia="x-none"/>
+        </w:rPr>
+        <w:t>i</w:t>
+      </w:r>
+      <w:proofErr w:type="spellEnd"/>
+      <w:r>
+        <w:rPr>
+          <w:rFonts w:eastAsia="Calibri"/>
+          <w:sz w:val="24"/>
+          <w:szCs w:val="24"/>
+          <w:lang w:val="x-none" w:eastAsia="x-none"/>
+        </w:rPr>
+        <w:t>) The supplier has no past DLA history;</w:t>
       </w:r>
     </w:p>
     <w:p>
@@ -5067,6 +5701,7 @@
         </w:rPr>
         <w:t>C</w:t>
       </w:r>
+      <w:proofErr w:type="spellStart"/>
       <w:r>
         <w:rPr>
           <w:rFonts w:eastAsia="Calibri"/>
@@ -5074,17 +5709,28 @@
           <w:szCs w:val="24"/>
           <w:lang w:val="x-none" w:eastAsia="x-none"/>
         </w:rPr>
-        <w:t xml:space="preserve">ontractor and Government </w:t>
-      </w:r>
+        <w:t>ontractor</w:t>
+      </w:r>
+      <w:proofErr w:type="spellEnd"/>
       <w:r>
         <w:rPr>
           <w:rFonts w:eastAsia="Calibri"/>
           <w:sz w:val="24"/>
           <w:szCs w:val="24"/>
+          <w:lang w:val="x-none" w:eastAsia="x-none"/>
+        </w:rPr>
+        <w:t xml:space="preserve"> and Government </w:t>
+      </w:r>
+      <w:r>
+        <w:rPr>
+          <w:rFonts w:eastAsia="Calibri"/>
+          <w:sz w:val="24"/>
+          <w:szCs w:val="24"/>
           <w:lang w:eastAsia="x-none"/>
         </w:rPr>
         <w:t>E</w:t>
       </w:r>
+      <w:proofErr w:type="spellStart"/>
       <w:r>
         <w:rPr>
           <w:rFonts w:eastAsia="Calibri"/>
@@ -5092,7 +5738,17 @@
           <w:szCs w:val="24"/>
           <w:lang w:val="x-none" w:eastAsia="x-none"/>
         </w:rPr>
-        <w:t>ntity (CAGE) code identified in offer differs from CAGE code of approved manufacturing source in solicitation;</w:t>
+        <w:t>ntity</w:t>
+      </w:r>
+      <w:proofErr w:type="spellEnd"/>
+      <w:r>
+        <w:rPr>
+          <w:rFonts w:eastAsia="Calibri"/>
+          <w:sz w:val="24"/>
+          <w:szCs w:val="24"/>
+          <w:lang w:val="x-none" w:eastAsia="x-none"/>
+        </w:rPr>
+        <w:t xml:space="preserve"> (CAGE) code identified in offer differs from CAGE code of approved manufacturing source in solicitation;</w:t>
       </w:r>
     </w:p>
     <w:p>
@@ -5187,7 +5843,26 @@
           <w:sz w:val="24"/>
           <w:szCs w:val="24"/>
         </w:rPr>
-        <w:t xml:space="preserve">Examples of acceptable preaward traceability documentation are </w:t>
+        <w:lastRenderedPageBreak/>
+        <w:t xml:space="preserve">Examples of acceptable </w:t>
+      </w:r>
+      <w:proofErr w:type="spellStart"/>
+      <w:r>
+        <w:rPr>
+          <w:rFonts w:ascii="Times New Roman" w:hAnsi="Times New Roman"/>
+          <w:sz w:val="24"/>
+          <w:szCs w:val="24"/>
+        </w:rPr>
+        <w:t>preaward</w:t>
+      </w:r>
+      <w:proofErr w:type="spellEnd"/>
+      <w:r>
+        <w:rPr>
+          <w:rFonts w:ascii="Times New Roman" w:hAnsi="Times New Roman"/>
+          <w:sz w:val="24"/>
+          <w:szCs w:val="24"/>
+        </w:rPr>
+        <w:t xml:space="preserve"> traceability documentation are </w:t>
       </w:r>
       <w:r>
         <w:rPr>
@@ -5254,6 +5929,7 @@
           <w:lang w:eastAsia="x-none"/>
         </w:rPr>
       </w:pPr>
+      <w:proofErr w:type="spellStart"/>
       <w:r>
         <w:rPr>
           <w:rFonts w:eastAsia="Calibri"/>
@@ -5261,7 +5937,17 @@
           <w:szCs w:val="24"/>
           <w:lang w:eastAsia="x-none"/>
         </w:rPr>
-        <w:t>Postaward traceability.</w:t>
+        <w:t>Postaward</w:t>
+      </w:r>
+      <w:proofErr w:type="spellEnd"/>
+      <w:r>
+        <w:rPr>
+          <w:rFonts w:eastAsia="Calibri"/>
+          <w:sz w:val="24"/>
+          <w:szCs w:val="24"/>
+          <w:lang w:eastAsia="x-none"/>
+        </w:rPr>
+        <w:t xml:space="preserve"> traceability.</w:t>
       </w:r>
     </w:p>
     <w:p>
@@ -5278,8 +5964,59 @@
           <w:szCs w:val="24"/>
           <w:lang w:eastAsia="x-none"/>
         </w:rPr>
-        <w:t>(i) If preaward traceability was required or when other circumstances are warranted;</w:t>
-      </w:r>
+        <w:t>(</w:t>
+      </w:r>
+      <w:proofErr w:type="spellStart"/>
+      <w:r>
+        <w:rPr>
+          <w:rFonts w:eastAsia="Calibri"/>
+          <w:sz w:val="24"/>
+          <w:szCs w:val="24"/>
+          <w:lang w:eastAsia="x-none"/>
+        </w:rPr>
+        <w:t>i</w:t>
+      </w:r>
+      <w:proofErr w:type="spellEnd"/>
+      <w:r>
+        <w:rPr>
+          <w:rFonts w:eastAsia="Calibri"/>
+          <w:sz w:val="24"/>
+          <w:szCs w:val="24"/>
+          <w:lang w:eastAsia="x-none"/>
+        </w:rPr>
+        <w:t xml:space="preserve">) If </w:t>
+      </w:r>
+      <w:proofErr w:type="spellStart"/>
+      <w:r>
+        <w:rPr>
+          <w:rFonts w:eastAsia="Calibri"/>
+          <w:sz w:val="24"/>
+          <w:szCs w:val="24"/>
+          <w:lang w:eastAsia="x-none"/>
+        </w:rPr>
+        <w:t>preaward</w:t>
+      </w:r>
+      <w:proofErr w:type="spellEnd"/>
+      <w:r>
+        <w:rPr>
+          <w:rFonts w:eastAsia="Calibri"/>
+          <w:sz w:val="24"/>
+          <w:szCs w:val="24"/>
+          <w:lang w:eastAsia="x-none"/>
+        </w:rPr>
+        <w:t xml:space="preserve"> traceability was required or when other circumstances are </w:t>
+      </w:r>
+      <w:proofErr w:type="gramStart"/>
+      <w:r>
+        <w:rPr>
+          <w:rFonts w:eastAsia="Calibri"/>
+          <w:sz w:val="24"/>
+          <w:szCs w:val="24"/>
+          <w:lang w:eastAsia="x-none"/>
+        </w:rPr>
+        <w:t>warranted;</w:t>
+      </w:r>
+      <w:proofErr w:type="gramEnd"/>
     </w:p>
     <w:p>
       <w:pPr>
@@ -5324,6 +6061,7 @@
         </w:rPr>
         <w:t>I</w:t>
       </w:r>
+      <w:proofErr w:type="spellStart"/>
       <w:r>
         <w:rPr>
           <w:rFonts w:eastAsia="Calibri"/>
@@ -5331,13 +6069,23 @@
           <w:szCs w:val="24"/>
           <w:lang w:val="x-none" w:eastAsia="x-none"/>
         </w:rPr>
-        <w:t>ndependent distributors and brokers</w:t>
-      </w:r>
+        <w:t>ndependent</w:t>
+      </w:r>
+      <w:proofErr w:type="spellEnd"/>
       <w:r>
         <w:rPr>
           <w:rFonts w:eastAsia="Calibri"/>
           <w:sz w:val="24"/>
           <w:szCs w:val="24"/>
+          <w:lang w:val="x-none" w:eastAsia="x-none"/>
+        </w:rPr>
+        <w:t xml:space="preserve"> distributors and brokers</w:t>
+      </w:r>
+      <w:r>
+        <w:rPr>
+          <w:rFonts w:eastAsia="Calibri"/>
+          <w:sz w:val="24"/>
+          <w:szCs w:val="24"/>
           <w:lang w:eastAsia="x-none"/>
         </w:rPr>
         <w:t xml:space="preserve"> that </w:t>
@@ -5360,6 +6108,7 @@
         </w:rPr>
         <w:t xml:space="preserve"> and p</w:t>
       </w:r>
+      <w:proofErr w:type="spellStart"/>
       <w:r>
         <w:rPr>
           <w:rFonts w:eastAsia="Calibri"/>
@@ -5367,13 +6116,23 @@
           <w:szCs w:val="24"/>
           <w:lang w:val="x-none" w:eastAsia="x-none"/>
         </w:rPr>
-        <w:t xml:space="preserve">rocure the offered product after </w:t>
-      </w:r>
+        <w:t>rocure</w:t>
+      </w:r>
+      <w:proofErr w:type="spellEnd"/>
       <w:r>
         <w:rPr>
           <w:rFonts w:eastAsia="Calibri"/>
           <w:sz w:val="24"/>
           <w:szCs w:val="24"/>
+          <w:lang w:val="x-none" w:eastAsia="x-none"/>
+        </w:rPr>
+        <w:t xml:space="preserve"> the offered product after </w:t>
+      </w:r>
+      <w:r>
+        <w:rPr>
+          <w:rFonts w:eastAsia="Calibri"/>
+          <w:sz w:val="24"/>
+          <w:szCs w:val="24"/>
           <w:lang w:eastAsia="x-none"/>
         </w:rPr>
         <w:t xml:space="preserve">contract </w:t>
@@ -5387,6 +6146,7 @@
         </w:rPr>
         <w:t xml:space="preserve">award. </w:t>
       </w:r>
+      <w:proofErr w:type="spellStart"/>
       <w:r>
         <w:rPr>
           <w:rFonts w:eastAsia="Calibri"/>
@@ -5403,13 +6163,43 @@
           <w:szCs w:val="24"/>
           <w:lang w:val="x-none" w:eastAsia="x-none"/>
         </w:rPr>
-        <w:t xml:space="preserve">he postaward </w:t>
-      </w:r>
+        <w:t>he</w:t>
+      </w:r>
+      <w:proofErr w:type="spellEnd"/>
       <w:r>
         <w:rPr>
           <w:rFonts w:eastAsia="Calibri"/>
           <w:sz w:val="24"/>
           <w:szCs w:val="24"/>
+          <w:lang w:val="x-none" w:eastAsia="x-none"/>
+        </w:rPr>
+        <w:t xml:space="preserve"> </w:t>
+      </w:r>
+      <w:proofErr w:type="spellStart"/>
+      <w:r>
+        <w:rPr>
+          <w:rFonts w:eastAsia="Calibri"/>
+          <w:sz w:val="24"/>
+          <w:szCs w:val="24"/>
+          <w:lang w:val="x-none" w:eastAsia="x-none"/>
+        </w:rPr>
+        <w:t>postaward</w:t>
+      </w:r>
+      <w:proofErr w:type="spellEnd"/>
+      <w:r>
+        <w:rPr>
+          <w:rFonts w:eastAsia="Calibri"/>
+          <w:sz w:val="24"/>
+          <w:szCs w:val="24"/>
+          <w:lang w:val="x-none" w:eastAsia="x-none"/>
+        </w:rPr>
+        <w:t xml:space="preserve"> </w:t>
+      </w:r>
+      <w:r>
+        <w:rPr>
+          <w:rFonts w:eastAsia="Calibri"/>
+          <w:sz w:val="24"/>
+          <w:szCs w:val="24"/>
           <w:lang w:eastAsia="x-none"/>
         </w:rPr>
         <w:t xml:space="preserve">documentation </w:t>
@@ -5722,7 +6512,27 @@
           <w:szCs w:val="24"/>
           <w:lang w:val="x-none" w:eastAsia="x-none"/>
         </w:rPr>
-        <w:t>(i) The letterhead is correct and/or unaltered;</w:t>
+        <w:t>(</w:t>
+      </w:r>
+      <w:proofErr w:type="spellStart"/>
+      <w:r>
+        <w:rPr>
+          <w:rFonts w:eastAsia="Calibri"/>
+          <w:sz w:val="24"/>
+          <w:szCs w:val="24"/>
+          <w:lang w:val="x-none" w:eastAsia="x-none"/>
+        </w:rPr>
+        <w:t>i</w:t>
+      </w:r>
+      <w:proofErr w:type="spellEnd"/>
+      <w:r>
+        <w:rPr>
+          <w:rFonts w:eastAsia="Calibri"/>
+          <w:sz w:val="24"/>
+          <w:szCs w:val="24"/>
+          <w:lang w:val="x-none" w:eastAsia="x-none"/>
+        </w:rPr>
+        <w:t>) The letterhead is correct and/or unaltered;</w:t>
       </w:r>
     </w:p>
     <w:p>
@@ -6000,13 +6810,33 @@
           <w:szCs w:val="24"/>
           <w:lang w:eastAsia="x-none"/>
         </w:rPr>
-        <w:t xml:space="preserve">If the offeror fails to provide sufficient information preaward </w:t>
-      </w:r>
+        <w:t xml:space="preserve">If the offeror fails to provide sufficient information </w:t>
+      </w:r>
+      <w:proofErr w:type="spellStart"/>
       <w:r>
         <w:rPr>
           <w:rFonts w:eastAsia="Calibri"/>
           <w:sz w:val="24"/>
           <w:szCs w:val="24"/>
+          <w:lang w:eastAsia="x-none"/>
+        </w:rPr>
+        <w:t>preaward</w:t>
+      </w:r>
+      <w:proofErr w:type="spellEnd"/>
+      <w:r>
+        <w:rPr>
+          <w:rFonts w:eastAsia="Calibri"/>
+          <w:sz w:val="24"/>
+          <w:szCs w:val="24"/>
+          <w:lang w:eastAsia="x-none"/>
+        </w:rPr>
+        <w:t xml:space="preserve"> </w:t>
+      </w:r>
+      <w:r>
+        <w:rPr>
+          <w:rFonts w:eastAsia="Calibri"/>
+          <w:sz w:val="24"/>
+          <w:szCs w:val="24"/>
           <w:lang w:val="x-none" w:eastAsia="x-none"/>
         </w:rPr>
         <w:t>within the time frame requested</w:t>
@@ -6064,13 +6894,24 @@
           <w:szCs w:val="24"/>
           <w:lang w:eastAsia="x-none"/>
         </w:rPr>
-        <w:t xml:space="preserve"> postaward</w:t>
-      </w:r>
+        <w:t xml:space="preserve"> </w:t>
+      </w:r>
+      <w:proofErr w:type="spellStart"/>
       <w:r>
         <w:rPr>
           <w:rFonts w:eastAsia="Calibri"/>
           <w:sz w:val="24"/>
           <w:szCs w:val="24"/>
+          <w:lang w:eastAsia="x-none"/>
+        </w:rPr>
+        <w:t>postaward</w:t>
+      </w:r>
+      <w:proofErr w:type="spellEnd"/>
+      <w:r>
+        <w:rPr>
+          <w:rFonts w:eastAsia="Calibri"/>
+          <w:sz w:val="24"/>
+          <w:szCs w:val="24"/>
           <w:lang w:val="x-none" w:eastAsia="x-none"/>
         </w:rPr>
         <w:t xml:space="preserve"> within the time frame requested, th</w:t>
@@ -6307,6 +7148,7 @@
         <w:pStyle w:val="Heading2"/>
       </w:pPr>
       <w:r>
+        <w:lastRenderedPageBreak/>
         <w:t>SUBPART 11.4 – DELIVERY OR PERFORMANCE SCHEDULES</w:t>
       </w:r>
     </w:p>
@@ -6326,7 +7168,25 @@
           <w:sz w:val="24"/>
           <w:szCs w:val="24"/>
         </w:rPr>
-        <w:t>(Revised September 9, 2016 through PROCLTR 2016-09)</w:t>
+        <w:t xml:space="preserve">(Revised September 9, </w:t>
+      </w:r>
+      <w:proofErr w:type="gramStart"/>
+      <w:r>
+        <w:rPr>
+          <w:i/>
+          <w:sz w:val="24"/>
+          <w:szCs w:val="24"/>
+        </w:rPr>
+        <w:t>2016</w:t>
+      </w:r>
+      <w:proofErr w:type="gramEnd"/>
+      <w:r>
+        <w:rPr>
+          <w:i/>
+          <w:sz w:val="24"/>
+          <w:szCs w:val="24"/>
+        </w:rPr>
+        <w:t xml:space="preserve"> through PROCLTR 2016-09)</w:t>
       </w:r>
     </w:p>
     <w:p>
@@ -6384,12 +7244,21 @@
           <w:szCs w:val="24"/>
         </w:rPr>
       </w:pPr>
-      <w:r>
-        <w:rPr>
-          <w:sz w:val="24"/>
-          <w:szCs w:val="24"/>
-        </w:rPr>
-        <w:t>11.402-90 Time definite delivery (TDD) standards.</w:t>
+      <w:bookmarkStart w:id="11" w:name="P11_402_90"/>
+      <w:r>
+        <w:rPr>
+          <w:sz w:val="24"/>
+          <w:szCs w:val="24"/>
+        </w:rPr>
+        <w:t>11.402-90</w:t>
+      </w:r>
+      <w:bookmarkEnd w:id="11"/>
+      <w:r>
+        <w:rPr>
+          <w:sz w:val="24"/>
+          <w:szCs w:val="24"/>
+        </w:rPr>
+        <w:t xml:space="preserve"> Time definite delivery (TDD) standards.</w:t>
       </w:r>
     </w:p>
     <w:p>
@@ -6831,7 +7700,23 @@
                 <w:sz w:val="24"/>
                 <w:szCs w:val="24"/>
               </w:rPr>
-              <w:t>Transporter carrier drop-off (at CONUS location)  - CAT 2</w:t>
+              <w:t xml:space="preserve">Transporter carrier drop-off (at CONUS </w:t>
+            </w:r>
+            <w:proofErr w:type="gramStart"/>
+            <w:r>
+              <w:rPr>
+                <w:sz w:val="24"/>
+                <w:szCs w:val="24"/>
+              </w:rPr>
+              <w:t>location)  -</w:t>
+            </w:r>
+            <w:proofErr w:type="gramEnd"/>
+            <w:r>
+              <w:rPr>
+                <w:sz w:val="24"/>
+                <w:szCs w:val="24"/>
+              </w:rPr>
+              <w:t xml:space="preserve"> CAT 2</w:t>
             </w:r>
           </w:p>
         </w:tc>
@@ -6891,7 +7776,23 @@
                 <w:sz w:val="24"/>
                 <w:szCs w:val="24"/>
               </w:rPr>
-              <w:t>Transporter carrier drop-off (at CONUS location)  - CAT 3</w:t>
+              <w:t xml:space="preserve">Transporter carrier drop-off (at CONUS </w:t>
+            </w:r>
+            <w:proofErr w:type="gramStart"/>
+            <w:r>
+              <w:rPr>
+                <w:sz w:val="24"/>
+                <w:szCs w:val="24"/>
+              </w:rPr>
+              <w:t>location)  -</w:t>
+            </w:r>
+            <w:proofErr w:type="gramEnd"/>
+            <w:r>
+              <w:rPr>
+                <w:sz w:val="24"/>
+                <w:szCs w:val="24"/>
+              </w:rPr>
+              <w:t xml:space="preserve"> CAT 3</w:t>
             </w:r>
           </w:p>
         </w:tc>
@@ -7008,7 +7909,7 @@
           <w:szCs w:val="24"/>
         </w:rPr>
       </w:pPr>
-      <w:bookmarkStart w:id="11" w:name="P11_402_91"/>
+      <w:bookmarkStart w:id="12" w:name="P11_402_91"/>
       <w:r>
         <w:rPr>
           <w:sz w:val="24"/>
@@ -7016,7 +7917,7 @@
         </w:rPr>
         <w:t>11.402-91</w:t>
       </w:r>
-      <w:bookmarkEnd w:id="11"/>
+      <w:bookmarkEnd w:id="12"/>
       <w:r>
         <w:rPr>
           <w:sz w:val="24"/>
@@ -7150,18 +8051,37 @@
           <w:sz w:val="24"/>
           <w:szCs w:val="24"/>
         </w:rPr>
-        <w:t>(Revised September 9, 2016 through PROCLTR 2016-09)</w:t>
+        <w:lastRenderedPageBreak/>
+        <w:t xml:space="preserve">(Revised September 9, </w:t>
+      </w:r>
+      <w:proofErr w:type="gramStart"/>
+      <w:r>
+        <w:rPr>
+          <w:i/>
+          <w:sz w:val="24"/>
+          <w:szCs w:val="24"/>
+        </w:rPr>
+        <w:t>2016</w:t>
+      </w:r>
+      <w:proofErr w:type="gramEnd"/>
+      <w:r>
+        <w:rPr>
+          <w:i/>
+          <w:sz w:val="24"/>
+          <w:szCs w:val="24"/>
+        </w:rPr>
+        <w:t xml:space="preserve"> through PROCLTR 2016-09)</w:t>
       </w:r>
     </w:p>
     <w:p>
       <w:pPr>
         <w:pStyle w:val="Heading3"/>
       </w:pPr>
-      <w:bookmarkStart w:id="12" w:name="P11_501"/>
+      <w:bookmarkStart w:id="13" w:name="P11_501"/>
       <w:r>
         <w:t xml:space="preserve">11.501 </w:t>
       </w:r>
-      <w:bookmarkEnd w:id="12"/>
+      <w:bookmarkEnd w:id="13"/>
       <w:r>
         <w:t>Policy.</w:t>
       </w:r>
@@ -7211,7 +8131,25 @@
           <w:sz w:val="24"/>
           <w:szCs w:val="24"/>
         </w:rPr>
-        <w:t>(Revised September 9, 2016 through PROCLTR 2016-09)</w:t>
+        <w:t xml:space="preserve">(Revised September 9, </w:t>
+      </w:r>
+      <w:proofErr w:type="gramStart"/>
+      <w:r>
+        <w:rPr>
+          <w:i/>
+          <w:sz w:val="24"/>
+          <w:szCs w:val="24"/>
+        </w:rPr>
+        <w:t>2016</w:t>
+      </w:r>
+      <w:proofErr w:type="gramEnd"/>
+      <w:r>
+        <w:rPr>
+          <w:i/>
+          <w:sz w:val="24"/>
+          <w:szCs w:val="24"/>
+        </w:rPr>
+        <w:t xml:space="preserve"> through PROCLTR 2016-09)</w:t>
       </w:r>
     </w:p>
     <w:p>
@@ -7222,7 +8160,7 @@
           <w:szCs w:val="24"/>
         </w:rPr>
       </w:pPr>
-      <w:bookmarkStart w:id="13" w:name="P11_603"/>
+      <w:bookmarkStart w:id="14" w:name="P11_603"/>
       <w:r>
         <w:rPr>
           <w:sz w:val="24"/>
@@ -7230,7 +8168,7 @@
         </w:rPr>
         <w:t xml:space="preserve">11.603 </w:t>
       </w:r>
-      <w:bookmarkEnd w:id="13"/>
+      <w:bookmarkEnd w:id="14"/>
       <w:r>
         <w:rPr>
           <w:sz w:val="24"/>
@@ -7238,14 +8176,14 @@
         </w:rPr>
         <w:t>Procedures.</w:t>
       </w:r>
-      <w:bookmarkStart w:id="14" w:name="bookmark2"/>
-      <w:bookmarkStart w:id="15" w:name="bookmark1"/>
-      <w:bookmarkStart w:id="16" w:name="SUBPART_11.7_–_VARIATION_IN_QUANTITY"/>
-      <w:bookmarkStart w:id="17" w:name="bookmark0"/>
-      <w:bookmarkEnd w:id="14"/>
+      <w:bookmarkStart w:id="15" w:name="bookmark2"/>
+      <w:bookmarkStart w:id="16" w:name="bookmark1"/>
+      <w:bookmarkStart w:id="17" w:name="SUBPART_11.7_–_VARIATION_IN_QUANTITY"/>
+      <w:bookmarkStart w:id="18" w:name="bookmark0"/>
       <w:bookmarkEnd w:id="15"/>
       <w:bookmarkEnd w:id="16"/>
       <w:bookmarkEnd w:id="17"/>
+      <w:bookmarkEnd w:id="18"/>
     </w:p>
     <w:p>
       <w:pPr>
@@ -7356,7 +8294,25 @@
           <w:sz w:val="24"/>
           <w:szCs w:val="24"/>
         </w:rPr>
-        <w:t>(Revised September 9, 2016 through PROCLTR 2016-09)</w:t>
+        <w:t xml:space="preserve">(Revised September 9, </w:t>
+      </w:r>
+      <w:proofErr w:type="gramStart"/>
+      <w:r>
+        <w:rPr>
+          <w:i/>
+          <w:sz w:val="24"/>
+          <w:szCs w:val="24"/>
+        </w:rPr>
+        <w:t>2016</w:t>
+      </w:r>
+      <w:proofErr w:type="gramEnd"/>
+      <w:r>
+        <w:rPr>
+          <w:i/>
+          <w:sz w:val="24"/>
+          <w:szCs w:val="24"/>
+        </w:rPr>
+        <w:t xml:space="preserve"> through PROCLTR 2016-09)</w:t>
       </w:r>
     </w:p>
     <w:p>
@@ -7367,7 +8323,7 @@
           <w:szCs w:val="24"/>
         </w:rPr>
       </w:pPr>
-      <w:bookmarkStart w:id="18" w:name="P11_701"/>
+      <w:bookmarkStart w:id="19" w:name="P11_701"/>
       <w:r>
         <w:rPr>
           <w:sz w:val="24"/>
@@ -7375,7 +8331,7 @@
         </w:rPr>
         <w:t xml:space="preserve">11.701 </w:t>
       </w:r>
-      <w:bookmarkEnd w:id="18"/>
+      <w:bookmarkEnd w:id="19"/>
       <w:r>
         <w:rPr>
           <w:sz w:val="24"/>
@@ -7442,7 +8398,25 @@
           <w:sz w:val="24"/>
           <w:szCs w:val="24"/>
         </w:rPr>
-        <w:t>(Revised December 16, 2016 through PROCLTR 2017-03)</w:t>
+        <w:t xml:space="preserve">(Revised December 16, </w:t>
+      </w:r>
+      <w:proofErr w:type="gramStart"/>
+      <w:r>
+        <w:rPr>
+          <w:i/>
+          <w:sz w:val="24"/>
+          <w:szCs w:val="24"/>
+        </w:rPr>
+        <w:t>2016</w:t>
+      </w:r>
+      <w:proofErr w:type="gramEnd"/>
+      <w:r>
+        <w:rPr>
+          <w:i/>
+          <w:sz w:val="24"/>
+          <w:szCs w:val="24"/>
+        </w:rPr>
+        <w:t xml:space="preserve"> through PROCLTR 2017-03)</w:t>
       </w:r>
     </w:p>
     <w:p>
@@ -7453,12 +8427,21 @@
           <w:szCs w:val="24"/>
         </w:rPr>
       </w:pPr>
-      <w:r>
-        <w:rPr>
-          <w:sz w:val="24"/>
-          <w:szCs w:val="24"/>
-        </w:rPr>
-        <w:t>11.9001 Notification of product phase-out.</w:t>
+      <w:bookmarkStart w:id="20" w:name="P11_9001"/>
+      <w:r>
+        <w:rPr>
+          <w:sz w:val="24"/>
+          <w:szCs w:val="24"/>
+        </w:rPr>
+        <w:t>11.9001</w:t>
+      </w:r>
+      <w:bookmarkEnd w:id="20"/>
+      <w:r>
+        <w:rPr>
+          <w:sz w:val="24"/>
+          <w:szCs w:val="24"/>
+        </w:rPr>
+        <w:t xml:space="preserve"> Notification of product phase-out.</w:t>
       </w:r>
     </w:p>
     <w:p>
@@ -7525,12 +8508,21 @@
           <w:szCs w:val="24"/>
         </w:rPr>
       </w:pPr>
-      <w:r>
-        <w:rPr>
-          <w:sz w:val="24"/>
-          <w:szCs w:val="24"/>
-        </w:rPr>
-        <w:t>In the event that manufacturing phase-out or discontinuance of production of such items is contemplated, the contractor is required to notify the contracting officer and publish the discontinuance in the Government-Industry Data Exchange Program (GIDEP), where feasible; and to provide immediate advance notice of production phase-out to DLA DMSMS at dscc.dmsms@dla.mil.</w:t>
+      <w:proofErr w:type="gramStart"/>
+      <w:r>
+        <w:rPr>
+          <w:sz w:val="24"/>
+          <w:szCs w:val="24"/>
+        </w:rPr>
+        <w:t>In the event that</w:t>
+      </w:r>
+      <w:proofErr w:type="gramEnd"/>
+      <w:r>
+        <w:rPr>
+          <w:sz w:val="24"/>
+          <w:szCs w:val="24"/>
+        </w:rPr>
+        <w:t xml:space="preserve"> manufacturing phase-out or discontinuance of production of such items is contemplated, the contractor is required to notify the contracting officer and publish the discontinuance in the Government-Industry Data Exchange Program (GIDEP), where feasible; and to provide immediate advance notice of production phase-out to DLA DMSMS at dscc.dmsms@dla.mil.</w:t>
       </w:r>
     </w:p>
     <w:p>
@@ -7574,7 +8566,25 @@
           <w:sz w:val="24"/>
           <w:szCs w:val="24"/>
         </w:rPr>
-        <w:t>(Revised August 10, 2018 through PROCLTR 2018-14)</w:t>
+        <w:t xml:space="preserve">(Revised August 10, </w:t>
+      </w:r>
+      <w:proofErr w:type="gramStart"/>
+      <w:r>
+        <w:rPr>
+          <w:i/>
+          <w:sz w:val="24"/>
+          <w:szCs w:val="24"/>
+        </w:rPr>
+        <w:t>2018</w:t>
+      </w:r>
+      <w:proofErr w:type="gramEnd"/>
+      <w:r>
+        <w:rPr>
+          <w:i/>
+          <w:sz w:val="24"/>
+          <w:szCs w:val="24"/>
+        </w:rPr>
+        <w:t xml:space="preserve"> through PROCLTR 2018-14)</w:t>
       </w:r>
     </w:p>
     <w:p>
@@ -7585,12 +8595,21 @@
           <w:szCs w:val="24"/>
         </w:rPr>
       </w:pPr>
-      <w:r>
-        <w:rPr>
-          <w:sz w:val="24"/>
-          <w:szCs w:val="24"/>
-        </w:rPr>
-        <w:t>11.9101 Procurement note.</w:t>
+      <w:bookmarkStart w:id="21" w:name="P11_9101"/>
+      <w:r>
+        <w:rPr>
+          <w:sz w:val="24"/>
+          <w:szCs w:val="24"/>
+        </w:rPr>
+        <w:t>11.9101</w:t>
+      </w:r>
+      <w:bookmarkEnd w:id="21"/>
+      <w:r>
+        <w:rPr>
+          <w:sz w:val="24"/>
+          <w:szCs w:val="24"/>
+        </w:rPr>
+        <w:t xml:space="preserve"> Procurement note.</w:t>
       </w:r>
     </w:p>
     <w:p>
@@ -7604,6 +8623,7 @@
         <w:rPr>
           <w:rFonts w:ascii="Times New Roman" w:hAnsi="Times New Roman" w:cs="Times New Roman"/>
         </w:rPr>
+        <w:lastRenderedPageBreak/>
         <w:t>Contracting officers shall insert procurement note L31 in all solicitations and contracts for parts and supplies, except for DCSO, DLA Energy, DLA Troop Support – Subsistence, and DLA Troop Support C&amp;T.</w:t>
       </w:r>
     </w:p>
@@ -7724,14 +8744,24 @@
           <w:sz w:val="24"/>
           <w:szCs w:val="24"/>
         </w:rPr>
-        <w:t>June 12, 2020</w:t>
-      </w:r>
+        <w:t xml:space="preserve">June 12, </w:t>
+      </w:r>
+      <w:proofErr w:type="gramStart"/>
       <w:r>
         <w:rPr>
           <w:i/>
           <w:sz w:val="24"/>
           <w:szCs w:val="24"/>
         </w:rPr>
+        <w:t>2020</w:t>
+      </w:r>
+      <w:proofErr w:type="gramEnd"/>
+      <w:r>
+        <w:rPr>
+          <w:i/>
+          <w:sz w:val="24"/>
+          <w:szCs w:val="24"/>
+        </w:rPr>
         <w:t xml:space="preserve"> through PROCLTR 20</w:t>
       </w:r>
       <w:r>
@@ -7775,7 +8805,7 @@
           <w:szCs w:val="24"/>
         </w:rPr>
       </w:pPr>
-      <w:bookmarkStart w:id="19" w:name="P11_9201"/>
+      <w:bookmarkStart w:id="22" w:name="P11_9201"/>
       <w:r>
         <w:rPr>
           <w:sz w:val="24"/>
@@ -7783,7 +8813,7 @@
         </w:rPr>
         <w:t>11.9201</w:t>
       </w:r>
-      <w:bookmarkEnd w:id="19"/>
+      <w:bookmarkEnd w:id="22"/>
       <w:r>
         <w:rPr>
           <w:sz w:val="24"/>
@@ -7887,7 +8917,25 @@
           <w:sz w:val="24"/>
           <w:szCs w:val="24"/>
         </w:rPr>
-        <w:t xml:space="preserve">(2)(i) For dealers/distributors, check the </w:t>
+        <w:t>(2)(</w:t>
+      </w:r>
+      <w:proofErr w:type="spellStart"/>
+      <w:r>
+        <w:rPr>
+          <w:color w:val="000000"/>
+          <w:sz w:val="24"/>
+          <w:szCs w:val="24"/>
+        </w:rPr>
+        <w:t>i</w:t>
+      </w:r>
+      <w:proofErr w:type="spellEnd"/>
+      <w:r>
+        <w:rPr>
+          <w:color w:val="000000"/>
+          <w:sz w:val="24"/>
+          <w:szCs w:val="24"/>
+        </w:rPr>
+        <w:t xml:space="preserve">) For dealers/distributors, check the </w:t>
       </w:r>
       <w:hyperlink r:id="rId35" w:history="1">
         <w:r>
@@ -8125,6 +9173,7 @@
           <w:sz w:val="24"/>
           <w:szCs w:val="24"/>
         </w:rPr>
+        <w:lastRenderedPageBreak/>
         <w:t>(1) This item must be produced by an FAA-approved manufacturer. Material shall be new, unused, and not previously owned by the Government. To be considered for award, the offeror shall submit with its offer sufficient documentation, referencing the solicitation number in the title, to demonstrate it has one or more of the following FAA approvals/designations:</w:t>
       </w:r>
     </w:p>
@@ -8351,7 +9400,25 @@
           <w:sz w:val="24"/>
           <w:szCs w:val="24"/>
         </w:rPr>
-        <w:t>(i) Unbroken chain of traceability, by lot and batch number or by serial number, from the original FAA-approved manufacturer through all entities that either purchased, received, stored, and/or redistributed the item(s); and</w:t>
+        <w:t>(</w:t>
+      </w:r>
+      <w:proofErr w:type="spellStart"/>
+      <w:r>
+        <w:rPr>
+          <w:color w:val="000000"/>
+          <w:sz w:val="24"/>
+          <w:szCs w:val="24"/>
+        </w:rPr>
+        <w:t>i</w:t>
+      </w:r>
+      <w:proofErr w:type="spellEnd"/>
+      <w:r>
+        <w:rPr>
+          <w:color w:val="000000"/>
+          <w:sz w:val="24"/>
+          <w:szCs w:val="24"/>
+        </w:rPr>
+        <w:t>) Unbroken chain of traceability, by lot and batch number or by serial number, from the original FAA-approved manufacturer through all entities that either purchased, received, stored, and/or redistributed the item(s); and</w:t>
       </w:r>
     </w:p>
     <w:p>
@@ -9789,8 +10856,16 @@
         <w:rPr>
           <w:rFonts w:ascii="Times New Roman" w:hAnsi="Times New Roman" w:cs="Times New Roman"/>
         </w:rPr>
-        <w:t>(a) FAA Form 8130-3, Airworthiness Approval Tag;</w:t>
-      </w:r>
+        <w:t xml:space="preserve">(a) FAA Form 8130-3, Airworthiness Approval </w:t>
+      </w:r>
+      <w:proofErr w:type="gramStart"/>
+      <w:r>
+        <w:rPr>
+          <w:rFonts w:ascii="Times New Roman" w:hAnsi="Times New Roman" w:cs="Times New Roman"/>
+        </w:rPr>
+        <w:t>Tag;</w:t>
+      </w:r>
+      <w:proofErr w:type="gramEnd"/>
     </w:p>
     <w:p>
       <w:pPr>
@@ -9803,8 +10878,16 @@
         <w:rPr>
           <w:rFonts w:ascii="Times New Roman" w:hAnsi="Times New Roman" w:cs="Times New Roman"/>
         </w:rPr>
-        <w:t>(b) Certificate of Conformance with information equivalent to information on FAA Form 8130-3, and compliant with the Contract Deliverables Requirements List;</w:t>
-      </w:r>
+        <w:t xml:space="preserve">(b) Certificate of Conformance with information equivalent to information on FAA Form 8130-3, and compliant with the Contract Deliverables Requirements </w:t>
+      </w:r>
+      <w:proofErr w:type="gramStart"/>
+      <w:r>
+        <w:rPr>
+          <w:rFonts w:ascii="Times New Roman" w:hAnsi="Times New Roman" w:cs="Times New Roman"/>
+        </w:rPr>
+        <w:t>List;</w:t>
+      </w:r>
+      <w:proofErr w:type="gramEnd"/>
     </w:p>
     <w:p>
       <w:pPr>
@@ -9905,7 +10988,7 @@
           <w:szCs w:val="24"/>
         </w:rPr>
       </w:pPr>
-      <w:bookmarkStart w:id="20" w:name="P11_9202"/>
+      <w:bookmarkStart w:id="23" w:name="P11_9202"/>
       <w:r>
         <w:rPr>
           <w:sz w:val="24"/>
@@ -9913,7 +10996,7 @@
         </w:rPr>
         <w:t xml:space="preserve">11.9202 </w:t>
       </w:r>
-      <w:bookmarkEnd w:id="20"/>
+      <w:bookmarkEnd w:id="23"/>
       <w:r>
         <w:rPr>
           <w:sz w:val="24"/>
@@ -9951,7 +11034,11 @@
         <w:pStyle w:val="List1"/>
       </w:pPr>
       <w:r>
-        <w:t>(b) Offerors not listed on the AFMC forms must provide a Source Approval Request (SAR) to the contracting officer to be considered for future awards. The contracting officer shall submit the SAR to the product specialist. The product specialist will facilitate the processing of the SAR with the requiring activity.</w:t>
+        <w:t xml:space="preserve">(b) Offerors not listed on the AFMC forms must provide a Source Approval Request (SAR) to the contracting officer to be considered for future awards. The contracting officer shall submit </w:t>
+      </w:r>
+      <w:r>
+        <w:lastRenderedPageBreak/>
+        <w:t>the SAR to the product specialist. The product specialist will facilitate the processing of the SAR with the requiring activity.</w:t>
       </w:r>
     </w:p>
     <w:p>
@@ -21474,6 +22561,10 @@
 </file>
 
 <file path=customXml/item1.xml><?xml version="1.0" encoding="utf-8"?>
+<b:Sources xmlns:b="http://schemas.openxmlformats.org/officeDocument/2006/bibliography" xmlns="http://schemas.openxmlformats.org/officeDocument/2006/bibliography" SelectedStyle="\APA.XSL" StyleName="APA"/>
+</file>
+
+<file path=customXml/item2.xml><?xml version="1.0" encoding="utf-8"?>
 <ct:contentTypeSchema xmlns:ct="http://schemas.microsoft.com/office/2006/metadata/contentType" xmlns:ma="http://schemas.microsoft.com/office/2006/metadata/properties/metaAttributes" ct:_="" ma:_="" ma:contentTypeName="Document" ma:contentTypeID="0x010100A1AB7ADCD23E644D94FBB28ED8587AED" ma:contentTypeVersion="7" ma:contentTypeDescription="Create a new document." ma:contentTypeScope="" ma:versionID="33e79d5b90ac8e61217afa6df820af56">
   <xsd:schema xmlns:xsd="http://www.w3.org/2001/XMLSchema" xmlns:xs="http://www.w3.org/2001/XMLSchema" xmlns:p="http://schemas.microsoft.com/office/2006/metadata/properties" xmlns:ns2="d89c9d09-7171-4a78-9e34-3769a0a18812" xmlns:ns3="e21c44b2-3291-47a0-9623-acbfe44e63b8" targetNamespace="http://schemas.microsoft.com/office/2006/metadata/properties" ma:root="true" ma:fieldsID="944f11edc4e37d287e333606be201d75" ns2:_="" ns3:_="">
     <xsd:import namespace="d89c9d09-7171-4a78-9e34-3769a0a18812"/>
@@ -21656,7 +22747,13 @@
 </ct:contentTypeSchema>
 </file>
 
-<file path=customXml/item2.xml><?xml version="1.0" encoding="utf-8"?>
+<file path=customXml/item3.xml><?xml version="1.0" encoding="utf-8"?>
+<p:properties xmlns:p="http://schemas.microsoft.com/office/2006/metadata/properties" xmlns:xsi="http://www.w3.org/2001/XMLSchema-instance">
+  <documentManagement/>
+</p:properties>
+</file>
+
+<file path=customXml/item4.xml><?xml version="1.0" encoding="utf-8"?>
 <?mso-contentType ?>
 <FormTemplates xmlns="http://schemas.microsoft.com/sharepoint/v3/contenttype/forms">
   <Display>DocumentLibraryForm</Display>
@@ -21665,17 +22762,15 @@
 </FormTemplates>
 </file>
 
-<file path=customXml/item3.xml><?xml version="1.0" encoding="utf-8"?>
-<p:properties xmlns:p="http://schemas.microsoft.com/office/2006/metadata/properties" xmlns:xsi="http://www.w3.org/2001/XMLSchema-instance">
-  <documentManagement/>
-</p:properties>
+<file path=customXml/itemProps1.xml><?xml version="1.0" encoding="utf-8"?>
+<ds:datastoreItem xmlns:ds="http://schemas.openxmlformats.org/officeDocument/2006/customXml" ds:itemID="{07EDE04B-A2E6-464C-BB39-2F844E483024}">
+  <ds:schemaRefs>
+    <ds:schemaRef ds:uri="http://schemas.openxmlformats.org/officeDocument/2006/bibliography"/>
+  </ds:schemaRefs>
+</ds:datastoreItem>
 </file>
 
-<file path=customXml/item4.xml><?xml version="1.0" encoding="utf-8"?>
-<b:Sources xmlns:b="http://schemas.openxmlformats.org/officeDocument/2006/bibliography" xmlns="http://schemas.openxmlformats.org/officeDocument/2006/bibliography" SelectedStyle="\APA.XSL" StyleName="APA"/>
-</file>
-
-<file path=customXml/itemProps1.xml><?xml version="1.0" encoding="utf-8"?>
+<file path=customXml/itemProps2.xml><?xml version="1.0" encoding="utf-8"?>
 <ds:datastoreItem xmlns:ds="http://schemas.openxmlformats.org/officeDocument/2006/customXml" ds:itemID="{290150AB-537F-47AA-8064-A101DAE885F4}">
   <ds:schemaRefs>
     <ds:schemaRef ds:uri="http://schemas.microsoft.com/office/2006/metadata/contentType"/>
@@ -21694,14 +22789,6 @@
 </ds:datastoreItem>
 </file>
 
-<file path=customXml/itemProps2.xml><?xml version="1.0" encoding="utf-8"?>
-<ds:datastoreItem xmlns:ds="http://schemas.openxmlformats.org/officeDocument/2006/customXml" ds:itemID="{C555A321-29DF-475F-9C73-1FB01B17D214}">
-  <ds:schemaRefs>
-    <ds:schemaRef ds:uri="http://schemas.microsoft.com/sharepoint/v3/contenttype/forms"/>
-  </ds:schemaRefs>
-</ds:datastoreItem>
-</file>
-
 <file path=customXml/itemProps3.xml><?xml version="1.0" encoding="utf-8"?>
 <ds:datastoreItem xmlns:ds="http://schemas.openxmlformats.org/officeDocument/2006/customXml" ds:itemID="{26720EDD-1BDC-44BD-B499-0AAAD537832D}">
   <ds:schemaRefs>
@@ -21711,9 +22798,9 @@
 </file>
 
 <file path=customXml/itemProps4.xml><?xml version="1.0" encoding="utf-8"?>
-<ds:datastoreItem xmlns:ds="http://schemas.openxmlformats.org/officeDocument/2006/customXml" ds:itemID="{07EDE04B-A2E6-464C-BB39-2F844E483024}">
+<ds:datastoreItem xmlns:ds="http://schemas.openxmlformats.org/officeDocument/2006/customXml" ds:itemID="{C555A321-29DF-475F-9C73-1FB01B17D214}">
   <ds:schemaRefs>
-    <ds:schemaRef ds:uri="http://schemas.openxmlformats.org/officeDocument/2006/bibliography"/>
+    <ds:schemaRef ds:uri="http://schemas.microsoft.com/sharepoint/v3/contenttype/forms"/>
   </ds:schemaRefs>
 </ds:datastoreItem>
 </file>
</xml_diff>